<commit_message>
feat: update template cuadre
</commit_message>
<xml_diff>
--- a/public_html/plantillas/plantilla.docx
+++ b/public_html/plantillas/plantilla.docx
@@ -1,6 +1,6 @@
 
 <file path=word/document.xml><?xml version="1.0" encoding="utf-8"?>
-<w:document xmlns:wpc="http://schemas.microsoft.com/office/word/2010/wordprocessingCanvas" xmlns:cx="http://schemas.microsoft.com/office/drawing/2014/chartex" xmlns:mc="http://schemas.openxmlformats.org/markup-compatibility/2006" xmlns:o="urn:schemas-microsoft-com:office:office" xmlns:r="http://schemas.openxmlformats.org/officeDocument/2006/relationships" xmlns:m="http://schemas.openxmlformats.org/officeDocument/2006/math" xmlns:v="urn:schemas-microsoft-com:vml" xmlns:wp14="http://schemas.microsoft.com/office/word/2010/wordprocessingDrawing" xmlns:wp="http://schemas.openxmlformats.org/drawingml/2006/wordprocessingDrawing" xmlns:w10="urn:schemas-microsoft-com:office:word" xmlns:w="http://schemas.openxmlformats.org/wordprocessingml/2006/main" xmlns:w14="http://schemas.microsoft.com/office/word/2010/wordml" xmlns:w15="http://schemas.microsoft.com/office/word/2012/wordml" xmlns:w16se="http://schemas.microsoft.com/office/word/2015/wordml/symex" xmlns:wpg="http://schemas.microsoft.com/office/word/2010/wordprocessingGroup" xmlns:wpi="http://schemas.microsoft.com/office/word/2010/wordprocessingInk" xmlns:wne="http://schemas.microsoft.com/office/word/2006/wordml" xmlns:wps="http://schemas.microsoft.com/office/word/2010/wordprocessingShape" mc:Ignorable="w14 w15 w16se wp14">
+<w:document xmlns:wpc="http://schemas.microsoft.com/office/word/2010/wordprocessingCanvas" xmlns:cx="http://schemas.microsoft.com/office/drawing/2014/chartex" xmlns:cx1="http://schemas.microsoft.com/office/drawing/2015/9/8/chartex" xmlns:cx2="http://schemas.microsoft.com/office/drawing/2015/10/21/chartex" xmlns:cx3="http://schemas.microsoft.com/office/drawing/2016/5/9/chartex" xmlns:cx4="http://schemas.microsoft.com/office/drawing/2016/5/10/chartex" xmlns:cx5="http://schemas.microsoft.com/office/drawing/2016/5/11/chartex" xmlns:cx6="http://schemas.microsoft.com/office/drawing/2016/5/12/chartex" xmlns:cx7="http://schemas.microsoft.com/office/drawing/2016/5/13/chartex" xmlns:cx8="http://schemas.microsoft.com/office/drawing/2016/5/14/chartex" xmlns:mc="http://schemas.openxmlformats.org/markup-compatibility/2006" xmlns:aink="http://schemas.microsoft.com/office/drawing/2016/ink" xmlns:am3d="http://schemas.microsoft.com/office/drawing/2017/model3d" xmlns:o="urn:schemas-microsoft-com:office:office" xmlns:oel="http://schemas.microsoft.com/office/2019/extlst" xmlns:r="http://schemas.openxmlformats.org/officeDocument/2006/relationships" xmlns:m="http://schemas.openxmlformats.org/officeDocument/2006/math" xmlns:v="urn:schemas-microsoft-com:vml" xmlns:wp14="http://schemas.microsoft.com/office/word/2010/wordprocessingDrawing" xmlns:wp="http://schemas.openxmlformats.org/drawingml/2006/wordprocessingDrawing" xmlns:w10="urn:schemas-microsoft-com:office:word" xmlns:w="http://schemas.openxmlformats.org/wordprocessingml/2006/main" xmlns:w14="http://schemas.microsoft.com/office/word/2010/wordml" xmlns:w15="http://schemas.microsoft.com/office/word/2012/wordml" xmlns:w16cex="http://schemas.microsoft.com/office/word/2018/wordml/cex" xmlns:w16cid="http://schemas.microsoft.com/office/word/2016/wordml/cid" xmlns:w16="http://schemas.microsoft.com/office/word/2018/wordml" xmlns:w16sdtdh="http://schemas.microsoft.com/office/word/2020/wordml/sdtdatahash" xmlns:w16se="http://schemas.microsoft.com/office/word/2015/wordml/symex" xmlns:wpg="http://schemas.microsoft.com/office/word/2010/wordprocessingGroup" xmlns:wpi="http://schemas.microsoft.com/office/word/2010/wordprocessingInk" xmlns:wne="http://schemas.microsoft.com/office/word/2006/wordml" xmlns:wps="http://schemas.microsoft.com/office/word/2010/wordprocessingShape" mc:Ignorable="w14 w15 w16se w16cid w16 w16cex w16sdtdh wp14">
   <w:body>
     <w:p>
       <w:pPr>
@@ -360,6 +360,64 @@
     <w:tbl>
       <w:tblPr>
         <w:tblStyle w:val="Tablaconcuadrcula"/>
+        <w:tblW w:w="0" w:type="auto"/>
+        <w:tblLook w:val="04A0" w:firstRow="1" w:lastRow="0" w:firstColumn="1" w:lastColumn="0" w:noHBand="0" w:noVBand="1"/>
+      </w:tblPr>
+      <w:tblGrid>
+        <w:gridCol w:w="8828"/>
+      </w:tblGrid>
+      <w:tr>
+        <w:tc>
+          <w:tcPr>
+            <w:tcW w:w="8828" w:type="dxa"/>
+          </w:tcPr>
+          <w:p>
+            <w:pPr>
+              <w:jc w:val="center"/>
+              <w:rPr>
+                <w:b/>
+              </w:rPr>
+            </w:pPr>
+            <w:r>
+              <w:rPr>
+                <w:b/>
+              </w:rPr>
+              <w:t>NOTA</w:t>
+            </w:r>
+          </w:p>
+        </w:tc>
+      </w:tr>
+      <w:tr>
+        <w:tc>
+          <w:tcPr>
+            <w:tcW w:w="8828" w:type="dxa"/>
+          </w:tcPr>
+          <w:p>
+            <w:pPr>
+              <w:rPr>
+                <w:b/>
+              </w:rPr>
+            </w:pPr>
+            <w:r>
+              <w:rPr>
+                <w:b/>
+              </w:rPr>
+              <w:t>${nota}</w:t>
+            </w:r>
+          </w:p>
+        </w:tc>
+      </w:tr>
+    </w:tbl>
+    <w:p>
+      <w:pPr>
+        <w:rPr>
+          <w:b/>
+        </w:rPr>
+      </w:pPr>
+    </w:p>
+    <w:tbl>
+      <w:tblPr>
+        <w:tblStyle w:val="Tablaconcuadrcula"/>
         <w:tblpPr w:leftFromText="180" w:rightFromText="180" w:vertAnchor="text" w:horzAnchor="margin" w:tblpY="145"/>
         <w:tblW w:w="5000" w:type="pct"/>
         <w:tblLook w:val="04A0" w:firstRow="1" w:lastRow="0" w:firstColumn="1" w:lastColumn="0" w:noHBand="0" w:noVBand="1"/>
@@ -430,13 +488,7 @@
               <w:rPr>
                 <w:b/>
               </w:rPr>
-              <w:t xml:space="preserve"> </w:t>
-            </w:r>
-            <w:r>
-              <w:rPr>
-                <w:b/>
-              </w:rPr>
-              <w:t>existentes</w:t>
+              <w:t xml:space="preserve"> existentes</w:t>
             </w:r>
           </w:p>
         </w:tc>
@@ -512,8 +564,6 @@
             <w:r>
               <w:t>${vendidas}</w:t>
             </w:r>
-            <w:bookmarkStart w:id="0" w:name="_GoBack"/>
-            <w:bookmarkEnd w:id="0"/>
           </w:p>
         </w:tc>
       </w:tr>
@@ -544,7 +594,7 @@
 </file>
 
 <file path=word/endnotes.xml><?xml version="1.0" encoding="utf-8"?>
-<w:endnotes xmlns:wpc="http://schemas.microsoft.com/office/word/2010/wordprocessingCanvas" xmlns:cx="http://schemas.microsoft.com/office/drawing/2014/chartex" xmlns:mc="http://schemas.openxmlformats.org/markup-compatibility/2006" xmlns:o="urn:schemas-microsoft-com:office:office" xmlns:r="http://schemas.openxmlformats.org/officeDocument/2006/relationships" xmlns:m="http://schemas.openxmlformats.org/officeDocument/2006/math" xmlns:v="urn:schemas-microsoft-com:vml" xmlns:wp14="http://schemas.microsoft.com/office/word/2010/wordprocessingDrawing" xmlns:wp="http://schemas.openxmlformats.org/drawingml/2006/wordprocessingDrawing" xmlns:w10="urn:schemas-microsoft-com:office:word" xmlns:w="http://schemas.openxmlformats.org/wordprocessingml/2006/main" xmlns:w14="http://schemas.microsoft.com/office/word/2010/wordml" xmlns:w15="http://schemas.microsoft.com/office/word/2012/wordml" xmlns:w16se="http://schemas.microsoft.com/office/word/2015/wordml/symex" xmlns:wpg="http://schemas.microsoft.com/office/word/2010/wordprocessingGroup" xmlns:wpi="http://schemas.microsoft.com/office/word/2010/wordprocessingInk" xmlns:wne="http://schemas.microsoft.com/office/word/2006/wordml" xmlns:wps="http://schemas.microsoft.com/office/word/2010/wordprocessingShape" mc:Ignorable="w14 w15 w16se wp14">
+<w:endnotes xmlns:wpc="http://schemas.microsoft.com/office/word/2010/wordprocessingCanvas" xmlns:cx="http://schemas.microsoft.com/office/drawing/2014/chartex" xmlns:cx1="http://schemas.microsoft.com/office/drawing/2015/9/8/chartex" xmlns:cx2="http://schemas.microsoft.com/office/drawing/2015/10/21/chartex" xmlns:cx3="http://schemas.microsoft.com/office/drawing/2016/5/9/chartex" xmlns:cx4="http://schemas.microsoft.com/office/drawing/2016/5/10/chartex" xmlns:cx5="http://schemas.microsoft.com/office/drawing/2016/5/11/chartex" xmlns:cx6="http://schemas.microsoft.com/office/drawing/2016/5/12/chartex" xmlns:cx7="http://schemas.microsoft.com/office/drawing/2016/5/13/chartex" xmlns:cx8="http://schemas.microsoft.com/office/drawing/2016/5/14/chartex" xmlns:mc="http://schemas.openxmlformats.org/markup-compatibility/2006" xmlns:aink="http://schemas.microsoft.com/office/drawing/2016/ink" xmlns:am3d="http://schemas.microsoft.com/office/drawing/2017/model3d" xmlns:o="urn:schemas-microsoft-com:office:office" xmlns:oel="http://schemas.microsoft.com/office/2019/extlst" xmlns:r="http://schemas.openxmlformats.org/officeDocument/2006/relationships" xmlns:m="http://schemas.openxmlformats.org/officeDocument/2006/math" xmlns:v="urn:schemas-microsoft-com:vml" xmlns:wp14="http://schemas.microsoft.com/office/word/2010/wordprocessingDrawing" xmlns:wp="http://schemas.openxmlformats.org/drawingml/2006/wordprocessingDrawing" xmlns:w10="urn:schemas-microsoft-com:office:word" xmlns:w="http://schemas.openxmlformats.org/wordprocessingml/2006/main" xmlns:w14="http://schemas.microsoft.com/office/word/2010/wordml" xmlns:w15="http://schemas.microsoft.com/office/word/2012/wordml" xmlns:w16cex="http://schemas.microsoft.com/office/word/2018/wordml/cex" xmlns:w16cid="http://schemas.microsoft.com/office/word/2016/wordml/cid" xmlns:w16="http://schemas.microsoft.com/office/word/2018/wordml" xmlns:w16sdtdh="http://schemas.microsoft.com/office/word/2020/wordml/sdtdatahash" xmlns:w16se="http://schemas.microsoft.com/office/word/2015/wordml/symex" xmlns:wpg="http://schemas.microsoft.com/office/word/2010/wordprocessingGroup" xmlns:wpi="http://schemas.microsoft.com/office/word/2010/wordprocessingInk" xmlns:wne="http://schemas.microsoft.com/office/word/2006/wordml" xmlns:wps="http://schemas.microsoft.com/office/word/2010/wordprocessingShape" mc:Ignorable="w14 w15 w16se w16cid w16 w16cex w16sdtdh wp14">
   <w:endnote w:type="separator" w:id="-1">
     <w:p>
       <w:pPr>
@@ -569,7 +619,7 @@
 </file>
 
 <file path=word/footnotes.xml><?xml version="1.0" encoding="utf-8"?>
-<w:footnotes xmlns:wpc="http://schemas.microsoft.com/office/word/2010/wordprocessingCanvas" xmlns:cx="http://schemas.microsoft.com/office/drawing/2014/chartex" xmlns:mc="http://schemas.openxmlformats.org/markup-compatibility/2006" xmlns:o="urn:schemas-microsoft-com:office:office" xmlns:r="http://schemas.openxmlformats.org/officeDocument/2006/relationships" xmlns:m="http://schemas.openxmlformats.org/officeDocument/2006/math" xmlns:v="urn:schemas-microsoft-com:vml" xmlns:wp14="http://schemas.microsoft.com/office/word/2010/wordprocessingDrawing" xmlns:wp="http://schemas.openxmlformats.org/drawingml/2006/wordprocessingDrawing" xmlns:w10="urn:schemas-microsoft-com:office:word" xmlns:w="http://schemas.openxmlformats.org/wordprocessingml/2006/main" xmlns:w14="http://schemas.microsoft.com/office/word/2010/wordml" xmlns:w15="http://schemas.microsoft.com/office/word/2012/wordml" xmlns:w16se="http://schemas.microsoft.com/office/word/2015/wordml/symex" xmlns:wpg="http://schemas.microsoft.com/office/word/2010/wordprocessingGroup" xmlns:wpi="http://schemas.microsoft.com/office/word/2010/wordprocessingInk" xmlns:wne="http://schemas.microsoft.com/office/word/2006/wordml" xmlns:wps="http://schemas.microsoft.com/office/word/2010/wordprocessingShape" mc:Ignorable="w14 w15 w16se wp14">
+<w:footnotes xmlns:wpc="http://schemas.microsoft.com/office/word/2010/wordprocessingCanvas" xmlns:cx="http://schemas.microsoft.com/office/drawing/2014/chartex" xmlns:cx1="http://schemas.microsoft.com/office/drawing/2015/9/8/chartex" xmlns:cx2="http://schemas.microsoft.com/office/drawing/2015/10/21/chartex" xmlns:cx3="http://schemas.microsoft.com/office/drawing/2016/5/9/chartex" xmlns:cx4="http://schemas.microsoft.com/office/drawing/2016/5/10/chartex" xmlns:cx5="http://schemas.microsoft.com/office/drawing/2016/5/11/chartex" xmlns:cx6="http://schemas.microsoft.com/office/drawing/2016/5/12/chartex" xmlns:cx7="http://schemas.microsoft.com/office/drawing/2016/5/13/chartex" xmlns:cx8="http://schemas.microsoft.com/office/drawing/2016/5/14/chartex" xmlns:mc="http://schemas.openxmlformats.org/markup-compatibility/2006" xmlns:aink="http://schemas.microsoft.com/office/drawing/2016/ink" xmlns:am3d="http://schemas.microsoft.com/office/drawing/2017/model3d" xmlns:o="urn:schemas-microsoft-com:office:office" xmlns:oel="http://schemas.microsoft.com/office/2019/extlst" xmlns:r="http://schemas.openxmlformats.org/officeDocument/2006/relationships" xmlns:m="http://schemas.openxmlformats.org/officeDocument/2006/math" xmlns:v="urn:schemas-microsoft-com:vml" xmlns:wp14="http://schemas.microsoft.com/office/word/2010/wordprocessingDrawing" xmlns:wp="http://schemas.openxmlformats.org/drawingml/2006/wordprocessingDrawing" xmlns:w10="urn:schemas-microsoft-com:office:word" xmlns:w="http://schemas.openxmlformats.org/wordprocessingml/2006/main" xmlns:w14="http://schemas.microsoft.com/office/word/2010/wordml" xmlns:w15="http://schemas.microsoft.com/office/word/2012/wordml" xmlns:w16cex="http://schemas.microsoft.com/office/word/2018/wordml/cex" xmlns:w16cid="http://schemas.microsoft.com/office/word/2016/wordml/cid" xmlns:w16="http://schemas.microsoft.com/office/word/2018/wordml" xmlns:w16sdtdh="http://schemas.microsoft.com/office/word/2020/wordml/sdtdatahash" xmlns:w16se="http://schemas.microsoft.com/office/word/2015/wordml/symex" xmlns:wpg="http://schemas.microsoft.com/office/word/2010/wordprocessingGroup" xmlns:wpi="http://schemas.microsoft.com/office/word/2010/wordprocessingInk" xmlns:wne="http://schemas.microsoft.com/office/word/2006/wordml" xmlns:wps="http://schemas.microsoft.com/office/word/2010/wordprocessingShape" mc:Ignorable="w14 w15 w16se w16cid w16 w16cex w16sdtdh wp14">
   <w:footnote w:type="separator" w:id="-1">
     <w:p>
       <w:pPr>
@@ -594,7 +644,7 @@
 </file>
 
 <file path=word/header1.xml><?xml version="1.0" encoding="utf-8"?>
-<w:hdr xmlns:wpc="http://schemas.microsoft.com/office/word/2010/wordprocessingCanvas" xmlns:cx="http://schemas.microsoft.com/office/drawing/2014/chartex" xmlns:mc="http://schemas.openxmlformats.org/markup-compatibility/2006" xmlns:o="urn:schemas-microsoft-com:office:office" xmlns:r="http://schemas.openxmlformats.org/officeDocument/2006/relationships" xmlns:m="http://schemas.openxmlformats.org/officeDocument/2006/math" xmlns:v="urn:schemas-microsoft-com:vml" xmlns:wp14="http://schemas.microsoft.com/office/word/2010/wordprocessingDrawing" xmlns:wp="http://schemas.openxmlformats.org/drawingml/2006/wordprocessingDrawing" xmlns:w10="urn:schemas-microsoft-com:office:word" xmlns:w="http://schemas.openxmlformats.org/wordprocessingml/2006/main" xmlns:w14="http://schemas.microsoft.com/office/word/2010/wordml" xmlns:w15="http://schemas.microsoft.com/office/word/2012/wordml" xmlns:w16se="http://schemas.microsoft.com/office/word/2015/wordml/symex" xmlns:wpg="http://schemas.microsoft.com/office/word/2010/wordprocessingGroup" xmlns:wpi="http://schemas.microsoft.com/office/word/2010/wordprocessingInk" xmlns:wne="http://schemas.microsoft.com/office/word/2006/wordml" xmlns:wps="http://schemas.microsoft.com/office/word/2010/wordprocessingShape" mc:Ignorable="w14 w15 w16se wp14">
+<w:hdr xmlns:wpc="http://schemas.microsoft.com/office/word/2010/wordprocessingCanvas" xmlns:cx="http://schemas.microsoft.com/office/drawing/2014/chartex" xmlns:cx1="http://schemas.microsoft.com/office/drawing/2015/9/8/chartex" xmlns:cx2="http://schemas.microsoft.com/office/drawing/2015/10/21/chartex" xmlns:cx3="http://schemas.microsoft.com/office/drawing/2016/5/9/chartex" xmlns:cx4="http://schemas.microsoft.com/office/drawing/2016/5/10/chartex" xmlns:cx5="http://schemas.microsoft.com/office/drawing/2016/5/11/chartex" xmlns:cx6="http://schemas.microsoft.com/office/drawing/2016/5/12/chartex" xmlns:cx7="http://schemas.microsoft.com/office/drawing/2016/5/13/chartex" xmlns:cx8="http://schemas.microsoft.com/office/drawing/2016/5/14/chartex" xmlns:mc="http://schemas.openxmlformats.org/markup-compatibility/2006" xmlns:aink="http://schemas.microsoft.com/office/drawing/2016/ink" xmlns:am3d="http://schemas.microsoft.com/office/drawing/2017/model3d" xmlns:o="urn:schemas-microsoft-com:office:office" xmlns:oel="http://schemas.microsoft.com/office/2019/extlst" xmlns:r="http://schemas.openxmlformats.org/officeDocument/2006/relationships" xmlns:m="http://schemas.openxmlformats.org/officeDocument/2006/math" xmlns:v="urn:schemas-microsoft-com:vml" xmlns:wp14="http://schemas.microsoft.com/office/word/2010/wordprocessingDrawing" xmlns:wp="http://schemas.openxmlformats.org/drawingml/2006/wordprocessingDrawing" xmlns:w10="urn:schemas-microsoft-com:office:word" xmlns:w="http://schemas.openxmlformats.org/wordprocessingml/2006/main" xmlns:w14="http://schemas.microsoft.com/office/word/2010/wordml" xmlns:w15="http://schemas.microsoft.com/office/word/2012/wordml" xmlns:w16cex="http://schemas.microsoft.com/office/word/2018/wordml/cex" xmlns:w16cid="http://schemas.microsoft.com/office/word/2016/wordml/cid" xmlns:w16="http://schemas.microsoft.com/office/word/2018/wordml" xmlns:w16sdtdh="http://schemas.microsoft.com/office/word/2020/wordml/sdtdatahash" xmlns:w16se="http://schemas.microsoft.com/office/word/2015/wordml/symex" xmlns:wpg="http://schemas.microsoft.com/office/word/2010/wordprocessingGroup" xmlns:wpi="http://schemas.microsoft.com/office/word/2010/wordprocessingInk" xmlns:wne="http://schemas.microsoft.com/office/word/2006/wordml" xmlns:wps="http://schemas.microsoft.com/office/word/2010/wordprocessingShape" mc:Ignorable="w14 w15 w16se w16cid w16 w16cex w16sdtdh wp14">
   <w:p>
     <w:pPr>
       <w:pStyle w:val="Encabezado"/>
@@ -614,7 +664,7 @@
         <w:lang w:val="es-ES" w:eastAsia="es-ES"/>
       </w:rPr>
       <w:drawing>
-        <wp:anchor distT="0" distB="0" distL="114300" distR="114300" simplePos="0" relativeHeight="251658240" behindDoc="0" locked="0" layoutInCell="1" allowOverlap="1">
+        <wp:anchor distT="0" distB="0" distL="114300" distR="114300" simplePos="0" relativeHeight="251658240" behindDoc="0" locked="0" layoutInCell="1" allowOverlap="1" wp14:anchorId="7EAA0206" wp14:editId="5B1C9375">
           <wp:simplePos x="0" y="0"/>
           <wp:positionH relativeFrom="margin">
             <wp:align>left</wp:align>
@@ -749,7 +799,7 @@
 </file>
 
 <file path=word/styles.xml><?xml version="1.0" encoding="utf-8"?>
-<w:styles xmlns:mc="http://schemas.openxmlformats.org/markup-compatibility/2006" xmlns:r="http://schemas.openxmlformats.org/officeDocument/2006/relationships" xmlns:w="http://schemas.openxmlformats.org/wordprocessingml/2006/main" xmlns:w14="http://schemas.microsoft.com/office/word/2010/wordml" xmlns:w15="http://schemas.microsoft.com/office/word/2012/wordml" xmlns:w16se="http://schemas.microsoft.com/office/word/2015/wordml/symex" mc:Ignorable="w14 w15 w16se">
+<w:styles xmlns:mc="http://schemas.openxmlformats.org/markup-compatibility/2006" xmlns:r="http://schemas.openxmlformats.org/officeDocument/2006/relationships" xmlns:w="http://schemas.openxmlformats.org/wordprocessingml/2006/main" xmlns:w14="http://schemas.microsoft.com/office/word/2010/wordml" xmlns:w15="http://schemas.microsoft.com/office/word/2012/wordml" xmlns:w16cex="http://schemas.microsoft.com/office/word/2018/wordml/cex" xmlns:w16cid="http://schemas.microsoft.com/office/word/2016/wordml/cid" xmlns:w16="http://schemas.microsoft.com/office/word/2018/wordml" xmlns:w16sdtdh="http://schemas.microsoft.com/office/word/2020/wordml/sdtdatahash" xmlns:w16se="http://schemas.microsoft.com/office/word/2015/wordml/symex" mc:Ignorable="w14 w15 w16se w16cid w16 w16cex w16sdtdh">
   <w:docDefaults>
     <w:rPrDefault>
       <w:rPr>
@@ -765,7 +815,7 @@
       </w:pPr>
     </w:pPrDefault>
   </w:docDefaults>
-  <w:latentStyles w:defLockedState="0" w:defUIPriority="99" w:defSemiHidden="0" w:defUnhideWhenUsed="0" w:defQFormat="0" w:count="371">
+  <w:latentStyles w:defLockedState="0" w:defUIPriority="99" w:defSemiHidden="0" w:defUnhideWhenUsed="0" w:defQFormat="0" w:count="376">
     <w:lsdException w:name="Normal" w:uiPriority="0" w:qFormat="1"/>
     <w:lsdException w:name="heading 1" w:uiPriority="9" w:qFormat="1"/>
     <w:lsdException w:name="heading 2" w:semiHidden="1" w:uiPriority="9" w:unhideWhenUsed="1" w:qFormat="1"/>
@@ -871,7 +921,6 @@
     <w:lsdException w:name="HTML Sample" w:semiHidden="1" w:unhideWhenUsed="1"/>
     <w:lsdException w:name="HTML Typewriter" w:semiHidden="1" w:unhideWhenUsed="1"/>
     <w:lsdException w:name="HTML Variable" w:semiHidden="1" w:unhideWhenUsed="1"/>
-    <w:lsdException w:name="Normal Table" w:semiHidden="1" w:unhideWhenUsed="1"/>
     <w:lsdException w:name="annotation subject" w:semiHidden="1" w:unhideWhenUsed="1"/>
     <w:lsdException w:name="No List" w:semiHidden="1" w:unhideWhenUsed="1"/>
     <w:lsdException w:name="Outline List 1" w:semiHidden="1" w:unhideWhenUsed="1"/>
@@ -914,11 +963,8 @@
     <w:lsdException w:name="Table Contemporary" w:semiHidden="1" w:unhideWhenUsed="1"/>
     <w:lsdException w:name="Table Elegant" w:semiHidden="1" w:unhideWhenUsed="1"/>
     <w:lsdException w:name="Table Professional" w:semiHidden="1" w:unhideWhenUsed="1"/>
-    <w:lsdException w:name="Table Subtle 1" w:semiHidden="1" w:unhideWhenUsed="1"/>
     <w:lsdException w:name="Table Subtle 2" w:semiHidden="1" w:unhideWhenUsed="1"/>
     <w:lsdException w:name="Table Web 1" w:semiHidden="1" w:unhideWhenUsed="1"/>
-    <w:lsdException w:name="Table Web 2" w:semiHidden="1" w:unhideWhenUsed="1"/>
-    <w:lsdException w:name="Table Web 3" w:semiHidden="1" w:unhideWhenUsed="1"/>
     <w:lsdException w:name="Balloon Text" w:semiHidden="1" w:unhideWhenUsed="1"/>
     <w:lsdException w:name="Table Grid" w:uiPriority="39"/>
     <w:lsdException w:name="Table Theme" w:semiHidden="1" w:unhideWhenUsed="1"/>
@@ -1137,6 +1183,11 @@
     <w:lsdException w:name="List Table 5 Dark Accent 6" w:uiPriority="50"/>
     <w:lsdException w:name="List Table 6 Colorful Accent 6" w:uiPriority="51"/>
     <w:lsdException w:name="List Table 7 Colorful Accent 6" w:uiPriority="52"/>
+    <w:lsdException w:name="Mention" w:semiHidden="1" w:unhideWhenUsed="1"/>
+    <w:lsdException w:name="Smart Hyperlink" w:semiHidden="1" w:unhideWhenUsed="1"/>
+    <w:lsdException w:name="Hashtag" w:semiHidden="1" w:unhideWhenUsed="1"/>
+    <w:lsdException w:name="Unresolved Mention" w:semiHidden="1" w:unhideWhenUsed="1"/>
+    <w:lsdException w:name="Smart Link" w:semiHidden="1" w:unhideWhenUsed="1"/>
   </w:latentStyles>
   <w:style w:type="paragraph" w:default="1" w:styleId="Normal">
     <w:name w:val="Normal"/>

</xml_diff>

<commit_message>
feat: add segunada cadena y mostrar notas d cuadre
</commit_message>
<xml_diff>
--- a/public_html/plantillas/plantilla.docx
+++ b/public_html/plantillas/plantilla.docx
@@ -159,15 +159,16 @@
         <w:tblLook w:val="04A0" w:firstRow="1" w:lastRow="0" w:firstColumn="1" w:lastColumn="0" w:noHBand="0" w:noVBand="1"/>
       </w:tblPr>
       <w:tblGrid>
-        <w:gridCol w:w="2971"/>
-        <w:gridCol w:w="2979"/>
-        <w:gridCol w:w="2878"/>
+        <w:gridCol w:w="2240"/>
+        <w:gridCol w:w="2246"/>
+        <w:gridCol w:w="2170"/>
+        <w:gridCol w:w="2172"/>
       </w:tblGrid>
       <w:tr>
         <w:tc>
           <w:tcPr>
             <w:tcW w:w="5000" w:type="pct"/>
-            <w:gridSpan w:val="3"/>
+            <w:gridSpan w:val="4"/>
           </w:tcPr>
           <w:p>
             <w:pPr>
@@ -188,7 +189,7 @@
       <w:tr>
         <w:tc>
           <w:tcPr>
-            <w:tcW w:w="1683" w:type="pct"/>
+            <w:tcW w:w="1269" w:type="pct"/>
             <w:shd w:val="clear" w:color="auto" w:fill="9CC2E5" w:themeFill="accent1" w:themeFillTint="99"/>
           </w:tcPr>
           <w:p>
@@ -198,17 +199,25 @@
                 <w:b/>
               </w:rPr>
             </w:pPr>
-            <w:r>
-              <w:rPr>
-                <w:b/>
-              </w:rPr>
-              <w:t>TOTAL DEL CUADRE</w:t>
-            </w:r>
-          </w:p>
-        </w:tc>
-        <w:tc>
-          <w:tcPr>
-            <w:tcW w:w="1687" w:type="pct"/>
+            <w:proofErr w:type="gramStart"/>
+            <w:r>
+              <w:rPr>
+                <w:b/>
+              </w:rPr>
+              <w:t>TOTAL</w:t>
+            </w:r>
+            <w:proofErr w:type="gramEnd"/>
+            <w:r>
+              <w:rPr>
+                <w:b/>
+              </w:rPr>
+              <w:t xml:space="preserve"> DEL CUADRE</w:t>
+            </w:r>
+          </w:p>
+        </w:tc>
+        <w:tc>
+          <w:tcPr>
+            <w:tcW w:w="1272" w:type="pct"/>
             <w:shd w:val="clear" w:color="auto" w:fill="C5E0B3" w:themeFill="accent6" w:themeFillTint="66"/>
           </w:tcPr>
           <w:p>
@@ -222,13 +231,33 @@
               <w:rPr>
                 <w:b/>
               </w:rPr>
-              <w:t>GANACIA</w:t>
-            </w:r>
-          </w:p>
-        </w:tc>
-        <w:tc>
-          <w:tcPr>
-            <w:tcW w:w="1630" w:type="pct"/>
+              <w:t>GANANCIA</w:t>
+            </w:r>
+          </w:p>
+        </w:tc>
+        <w:tc>
+          <w:tcPr>
+            <w:tcW w:w="1229" w:type="pct"/>
+            <w:shd w:val="clear" w:color="auto" w:fill="A8D08D" w:themeFill="accent6" w:themeFillTint="99"/>
+          </w:tcPr>
+          <w:p>
+            <w:pPr>
+              <w:jc w:val="center"/>
+              <w:rPr>
+                <w:b/>
+              </w:rPr>
+            </w:pPr>
+            <w:r>
+              <w:rPr>
+                <w:b/>
+              </w:rPr>
+              <w:t>GANANCIA REAL</w:t>
+            </w:r>
+          </w:p>
+        </w:tc>
+        <w:tc>
+          <w:tcPr>
+            <w:tcW w:w="1230" w:type="pct"/>
             <w:shd w:val="clear" w:color="auto" w:fill="FFE599" w:themeFill="accent4" w:themeFillTint="66"/>
           </w:tcPr>
           <w:p>
@@ -250,7 +279,7 @@
       <w:tr>
         <w:tc>
           <w:tcPr>
-            <w:tcW w:w="1683" w:type="pct"/>
+            <w:tcW w:w="1269" w:type="pct"/>
           </w:tcPr>
           <w:p>
             <w:pPr>
@@ -280,7 +309,7 @@
         </w:tc>
         <w:tc>
           <w:tcPr>
-            <w:tcW w:w="1687" w:type="pct"/>
+            <w:tcW w:w="1272" w:type="pct"/>
           </w:tcPr>
           <w:p>
             <w:pPr>
@@ -320,7 +349,39 @@
         </w:tc>
         <w:tc>
           <w:tcPr>
-            <w:tcW w:w="1630" w:type="pct"/>
+            <w:tcW w:w="1229" w:type="pct"/>
+          </w:tcPr>
+          <w:p>
+            <w:pPr>
+              <w:rPr>
+                <w:b/>
+              </w:rPr>
+            </w:pPr>
+            <w:r>
+              <w:rPr>
+                <w:b/>
+              </w:rPr>
+              <w:t>${</w:t>
+            </w:r>
+            <w:proofErr w:type="spellStart"/>
+            <w:r>
+              <w:rPr>
+                <w:b/>
+              </w:rPr>
+              <w:t>gananciareal</w:t>
+            </w:r>
+            <w:proofErr w:type="spellEnd"/>
+            <w:r>
+              <w:rPr>
+                <w:b/>
+              </w:rPr>
+              <w:t>}</w:t>
+            </w:r>
+          </w:p>
+        </w:tc>
+        <w:tc>
+          <w:tcPr>
+            <w:tcW w:w="1230" w:type="pct"/>
           </w:tcPr>
           <w:p>
             <w:pPr>
@@ -921,6 +982,7 @@
     <w:lsdException w:name="HTML Sample" w:semiHidden="1" w:unhideWhenUsed="1"/>
     <w:lsdException w:name="HTML Typewriter" w:semiHidden="1" w:unhideWhenUsed="1"/>
     <w:lsdException w:name="HTML Variable" w:semiHidden="1" w:unhideWhenUsed="1"/>
+    <w:lsdException w:name="Normal Table" w:semiHidden="1" w:unhideWhenUsed="1"/>
     <w:lsdException w:name="annotation subject" w:semiHidden="1" w:unhideWhenUsed="1"/>
     <w:lsdException w:name="No List" w:semiHidden="1" w:unhideWhenUsed="1"/>
     <w:lsdException w:name="Outline List 1" w:semiHidden="1" w:unhideWhenUsed="1"/>
@@ -963,8 +1025,11 @@
     <w:lsdException w:name="Table Contemporary" w:semiHidden="1" w:unhideWhenUsed="1"/>
     <w:lsdException w:name="Table Elegant" w:semiHidden="1" w:unhideWhenUsed="1"/>
     <w:lsdException w:name="Table Professional" w:semiHidden="1" w:unhideWhenUsed="1"/>
+    <w:lsdException w:name="Table Subtle 1" w:semiHidden="1" w:unhideWhenUsed="1"/>
     <w:lsdException w:name="Table Subtle 2" w:semiHidden="1" w:unhideWhenUsed="1"/>
     <w:lsdException w:name="Table Web 1" w:semiHidden="1" w:unhideWhenUsed="1"/>
+    <w:lsdException w:name="Table Web 2" w:semiHidden="1" w:unhideWhenUsed="1"/>
+    <w:lsdException w:name="Table Web 3" w:semiHidden="1" w:unhideWhenUsed="1"/>
     <w:lsdException w:name="Balloon Text" w:semiHidden="1" w:unhideWhenUsed="1"/>
     <w:lsdException w:name="Table Grid" w:uiPriority="39"/>
     <w:lsdException w:name="Table Theme" w:semiHidden="1" w:unhideWhenUsed="1"/>

</xml_diff>